<commit_message>
Finalização da primeira parte do exercicio.
</commit_message>
<xml_diff>
--- a/part1.docx
+++ b/part1.docx
@@ -7,14 +7,12 @@
         <w:rPr>
           <w:sz w:val="32"/>
           <w:szCs w:val="32"/>
-          <w:lang w:val="en-US"/>
         </w:rPr>
       </w:pPr>
       <w:r>
         <w:rPr>
           <w:sz w:val="32"/>
           <w:szCs w:val="32"/>
-          <w:lang w:val="en-US"/>
         </w:rPr>
         <w:t>Part I – Tech Assessment</w:t>
       </w:r>
@@ -27,7 +25,13 @@
         <w:t>Sendo o objetivo demonstrar ao</w:t>
       </w:r>
       <w:r>
-        <w:t>s clientes um mapa com algum tipo de input de partida e destino, é fulcral que se comece por delinear uma plataforma ou framework que possa providenciar um sistema de mapas, mas também outras tools como criação de percursos, procura de pontos de interesse e geocoding de strings. Posto isto, recomendaria a utilização do Mapbox GL JS para criar o mapa de vetores e as APIs também da Mapbox que contém estas outras funcionalidades referidas anteriormente, mais sobre as mesmas mais a frente no ficheiro.</w:t>
+        <w:t xml:space="preserve">s clientes um mapa com algum tipo de input de partida e destino, é fulcral que se comece por delinear uma plataforma ou framework que possa providenciar um sistema de mapas, mas também outras tools como criação de percursos, procura de pontos de interesse e </w:t>
+      </w:r>
+      <w:r>
+        <w:t xml:space="preserve">possivelmente </w:t>
+      </w:r>
+      <w:r>
+        <w:t>geocoding. Posto isto, recomendaria a utilização do Mapbox GL JS para criar o mapa de vetores e as APIs também da Mapbox que contém estas outras funcionalidades referidas anteriormente, mais sobre as mesmas mais a frente no ficheiro.</w:t>
       </w:r>
     </w:p>
     <w:p>
@@ -51,7 +55,20 @@
     </w:p>
     <w:p>
       <w:r>
-        <w:t>Nota: O Mapbox GL, embora seja open-source tem um limite antes de começar a ser pago, porém continuo a achar uma das melhores hipóteses e alternativas às soluções da Google ou outras libraries e APIs open-source como a OpenRouteService.</w:t>
+        <w:rPr>
+          <w:b/>
+          <w:bCs/>
+        </w:rPr>
+        <w:t>Nota:</w:t>
+      </w:r>
+      <w:r>
+        <w:t xml:space="preserve"> O Mapbox GL, embora seja open-source tem um limite antes de começar a ser pago, porém continuo a achar uma das melhores hipóteses e alternativas às soluções da Google ou outras libraries e APIs open-source como a OpenRouteService</w:t>
+      </w:r>
+      <w:r>
+        <w:t xml:space="preserve"> ou a Maplibre GL</w:t>
+      </w:r>
+      <w:r>
+        <w:t>.</w:t>
       </w:r>
     </w:p>
     <w:p>
@@ -67,11 +84,21 @@
       </w:r>
     </w:p>
     <w:p>
+      <w:pPr>
+        <w:rPr>
+          <w:lang w:val="en-US"/>
+        </w:rPr>
+      </w:pPr>
       <w:r>
         <w:tab/>
       </w:r>
       <w:r>
         <w:tab/>
+      </w:r>
+      <w:r>
+        <w:rPr>
+          <w:lang w:val="en-US"/>
+        </w:rPr>
         <w:t>Frontend – React, Mapbox GL JS</w:t>
       </w:r>
     </w:p>
@@ -83,22 +110,22 @@
         </w:rPr>
       </w:pPr>
       <w:r>
+        <w:rPr>
+          <w:lang w:val="en-US"/>
+        </w:rPr>
         <w:tab/>
       </w:r>
       <w:r>
+        <w:rPr>
+          <w:lang w:val="en-US"/>
+        </w:rPr>
         <w:tab/>
       </w:r>
       <w:r>
         <w:rPr>
           <w:lang w:val="en-US"/>
         </w:rPr>
-        <w:t>Backend (REST API, DB) – Node.js, Exp</w:t>
-      </w:r>
-      <w:r>
-        <w:rPr>
-          <w:lang w:val="en-US"/>
-        </w:rPr>
-        <w:t>ress, MySQL</w:t>
+        <w:t>Backend (REST API) – Node.js, Express</w:t>
       </w:r>
     </w:p>
     <w:p>
@@ -172,7 +199,13 @@
         <w:t xml:space="preserve"> (utilizando apenas algumas coordenadas do percurso em vez de todas as recebidas na resposta da call ao Directions API)</w:t>
       </w:r>
       <w:r>
-        <w:t>, esta informação irá então ser passada à próxima view mudando o layout da pagina para a view com o mapa</w:t>
+        <w:t xml:space="preserve">, esta informação irá então ser passada à próxima view mudando o layout da </w:t>
+      </w:r>
+      <w:r>
+        <w:t>página</w:t>
+      </w:r>
+      <w:r>
+        <w:t xml:space="preserve"> para a view com o mapa</w:t>
       </w:r>
       <w:r>
         <w:t>, adicionando uma layer ao mapa com as routes recebidas</w:t>
@@ -187,7 +220,13 @@
       </w:pPr>
       <w:r>
         <w:lastRenderedPageBreak/>
-        <w:t>Na segunda view, o mapa com os percursos possíveis e lista de highlights aparece e necessitamos de 3 métodos, um de seleção de caminho, outro para adicionar os POIs como layer ao mapa, e um ultimo para criar os popups quando o utilizador clica no ícone de um POI.</w:t>
+        <w:t xml:space="preserve">Na segunda view, o mapa com os percursos possíveis e lista de highlights aparece e necessitamos de 3 métodos, um de seleção de caminho, outro para adicionar os POIs como layer ao mapa, e um </w:t>
+      </w:r>
+      <w:r>
+        <w:t>último</w:t>
+      </w:r>
+      <w:r>
+        <w:t xml:space="preserve"> para criar os popups quando o utilizador clica no ícone de um POI.</w:t>
       </w:r>
     </w:p>
     <w:p>
@@ -206,25 +245,175 @@
         <w:ind w:firstLine="708"/>
       </w:pPr>
       <w:r>
-        <w:t>Por ultimo, ao clicar num ícone de um POI um popup será criado e adicionado ao mapa em cima do ícone, de modo a demonstrar alguma informação sobre o ponto de interesse como o tipo de ponto, ou nome da localização.</w:t>
-      </w:r>
-    </w:p>
-    <w:p>
-      <w:pPr>
-        <w:ind w:firstLine="708"/>
-      </w:pPr>
-    </w:p>
-    <w:p>
-      <w:pPr>
-        <w:ind w:firstLine="708"/>
-      </w:pPr>
-    </w:p>
-    <w:p>
-      <w:pPr>
-        <w:ind w:firstLine="708"/>
-      </w:pPr>
-      <w:r>
-        <w:t>Na Backend teríamos duas preocupações, fazer as calls necessárias aos serviços do Mapbox, e possivelmente procurar certa informação contida na base de dados. A única questão seria se a Indie Campers teria dados de POIs pessoais que gostaria de utilizar. Portanto, vou propor a criação da aplicação apenas usando APIs externas mas também o possível modelo de dados se houvessem dados internos de POIs.</w:t>
+        <w:t xml:space="preserve">Por </w:t>
+      </w:r>
+      <w:r>
+        <w:t>último</w:t>
+      </w:r>
+      <w:r>
+        <w:t>, ao clicar num ícone de um POI um popup será criado e adicionado ao mapa em cima do ícone, de modo a demonstrar alguma informação sobre o ponto de interesse como o tipo de ponto, ou nome da localização.</w:t>
+      </w:r>
+    </w:p>
+    <w:p>
+      <w:pPr>
+        <w:ind w:firstLine="708"/>
+      </w:pPr>
+    </w:p>
+    <w:p>
+      <w:pPr>
+        <w:ind w:firstLine="708"/>
+      </w:pPr>
+    </w:p>
+    <w:p>
+      <w:pPr>
+        <w:ind w:firstLine="708"/>
+      </w:pPr>
+      <w:r>
+        <w:t>Na Backend teríamos duas preocupações, fazer as calls necessárias aos serviços do Mapbox, e possivelmente procurar certa informação contida na base de dados. A única questão seria se a Indie Campers teria dados de POIs pessoais que gostaria de utilizar</w:t>
+      </w:r>
+      <w:r>
+        <w:t xml:space="preserve">, por isso </w:t>
+      </w:r>
+      <w:r>
+        <w:t>propo</w:t>
+      </w:r>
+      <w:r>
+        <w:t>nho</w:t>
+      </w:r>
+      <w:r>
+        <w:t xml:space="preserve"> a criação da aplicação apenas usando APIs </w:t>
+      </w:r>
+      <w:r>
+        <w:t>externas.</w:t>
+      </w:r>
+    </w:p>
+    <w:p>
+      <w:pPr>
+        <w:ind w:firstLine="708"/>
+      </w:pPr>
+      <w:r>
+        <w:t>Contando que só se usaria as third</w:t>
+      </w:r>
+      <w:r>
+        <w:t>-</w:t>
+      </w:r>
+      <w:r>
+        <w:t xml:space="preserve">party APIs do Mapbox, necessitaríamos apenas de 3 endpoints, um que responda com os dados da Directions API para poder demonstrar os percursos no mapa, outro com a lista de POIs reduzida para ser utilizada no processo de escolha de percurso e por </w:t>
+      </w:r>
+      <w:r>
+        <w:t>último</w:t>
+      </w:r>
+      <w:r>
+        <w:t xml:space="preserve"> um com uma lista de POIs maior ao longo do percurso escolhido.</w:t>
+      </w:r>
+    </w:p>
+    <w:p>
+      <w:pPr>
+        <w:ind w:firstLine="708"/>
+      </w:pPr>
+      <w:r>
+        <w:t>De modo a tornar o código scalable a divisão entre métodos de interação com as third-party APIs e os endpoints da API a ser criada, deverão haver no mínimo dois ficheiros, um contendo 3 métodos exportados para o outro ficheiro onde as routes de acesso à API serão delineadas.</w:t>
+      </w:r>
+    </w:p>
+    <w:p>
+      <w:pPr>
+        <w:ind w:firstLine="708"/>
+      </w:pPr>
+      <w:r>
+        <w:t>Indo um pouco mais fundo nos métodos necessários, teremos um primeiro que receberá como input as duas coordenadas de começo e final de trajeto e passará essa informação à Directions API, que retornará um objeto onde se poderá encontrar uma lista com 3 possíveis percursos</w:t>
+      </w:r>
+      <w:r>
+        <w:t xml:space="preserve">. </w:t>
+      </w:r>
+      <w:r>
+        <w:t>Cada um destes percursos pode ser utilizado pela frontend para criar a layer que possibilitará a visualização do percurso.</w:t>
+      </w:r>
+    </w:p>
+    <w:p>
+      <w:pPr>
+        <w:ind w:firstLine="708"/>
+      </w:pPr>
+      <w:r>
+        <w:t xml:space="preserve">O segundo método será o que envia uma coordenada ao Tilequery API com um raio de 20 metros e um limite de 3 POIs por coordenada para poder ter menor </w:t>
+      </w:r>
+      <w:r>
+        <w:t>número</w:t>
+      </w:r>
+      <w:r>
+        <w:t xml:space="preserve"> de POIs, sendo que assim teremos um numero reduzido de POIs por percurso.</w:t>
+      </w:r>
+    </w:p>
+    <w:p>
+      <w:pPr>
+        <w:ind w:firstLine="708"/>
+      </w:pPr>
+      <w:r>
+        <w:t>Já o terceiro método irá ter o mesmo comportamento que o método anterior apenas com um raio e limite maior, sendo que ambos os métodos se podem conter num só se o raio e limite de resposta for contido nos parâmetros do método, visto que estes apenas terão de ser mudados no URL da call à Tilequery API.</w:t>
+      </w:r>
+    </w:p>
+    <w:p>
+      <w:pPr>
+        <w:ind w:firstLine="708"/>
+      </w:pPr>
+      <w:r>
+        <w:t xml:space="preserve">Quanto às endpoints da API a criar, deverão existir endpoints para cada método, neste caso entre 2 </w:t>
+      </w:r>
+      <w:r>
+        <w:t>e</w:t>
+      </w:r>
+      <w:r>
+        <w:t xml:space="preserve"> 3 endpoints. O primeiro seria uma route GET que receberia as duas coordenadas e utilizaria o método de calculo de percursos para poder responder com os mesmos.</w:t>
+      </w:r>
+    </w:p>
+    <w:p>
+      <w:pPr>
+        <w:ind w:firstLine="708"/>
+      </w:pPr>
+    </w:p>
+    <w:p>
+      <w:pPr>
+        <w:ind w:firstLine="708"/>
+      </w:pPr>
+    </w:p>
+    <w:p>
+      <w:pPr>
+        <w:ind w:firstLine="708"/>
+      </w:pPr>
+      <w:r>
+        <w:lastRenderedPageBreak/>
+        <w:t>O seguinte route seria um POST em que os utilizadores enviariam o request com as coordenadas do caminho escolhido</w:t>
+      </w:r>
+      <w:r>
+        <w:t>, o raio e limite de POIs</w:t>
+      </w:r>
+      <w:r>
+        <w:t xml:space="preserve"> no corpo do request, em que a resposta seria a lista de highlights para o percurso escolhido.</w:t>
+      </w:r>
+      <w:r>
+        <w:t xml:space="preserve"> Este endpoint poderá ser usado tanto para demonstrar highlights para os 3 trajetos como para apenas 1 sendo chamado as vezes necessárias.</w:t>
+      </w:r>
+    </w:p>
+    <w:p>
+      <w:pPr>
+        <w:ind w:firstLine="708"/>
+      </w:pPr>
+    </w:p>
+    <w:p>
+      <w:pPr>
+        <w:ind w:firstLine="708"/>
+      </w:pPr>
+      <w:r>
+        <w:rPr>
+          <w:b/>
+          <w:bCs/>
+        </w:rPr>
+        <w:t>Nota:</w:t>
+      </w:r>
+      <w:r>
+        <w:t xml:space="preserve"> Na parte 2 do </w:t>
+      </w:r>
+      <w:r>
+        <w:t>exercício a arquitetura da API estará diferente, a razão para isso é o facto que o tipo de output é diferente do necessário para uma web app completa, visto que não é necessário fazer o return dos dados de percurso mas apenas dos dados dos highlights, penso que embora seja diferente conseguirá na mesma demonstrar proficiência em Node.js e Express, porém continua facilmente escalável de modo a poder haver mudanças em ambos os endpoints entregues.</w:t>
       </w:r>
     </w:p>
     <w:sectPr>

</xml_diff>